<commit_message>
Finding some more Guides
</commit_message>
<xml_diff>
--- a/Working Memorabilia/Reply - Una guida per poveri cristi.docx
+++ b/Working Memorabilia/Reply - Una guida per poveri cristi.docx
@@ -736,6 +736,9 @@
     </w:p>
     <w:p>
       <w:r>
+        <w:rPr>
+          <w:noProof/>
+        </w:rPr>
         <w:lastRenderedPageBreak/>
         <w:drawing>
           <wp:anchor distT="0" distB="0" distL="114300" distR="114300" simplePos="0" relativeHeight="251661312" behindDoc="0" locked="0" layoutInCell="1" allowOverlap="1" wp14:anchorId="58649E0E" wp14:editId="7E39CCC2">
@@ -829,6 +832,9 @@
     </w:p>
     <w:p>
       <w:r>
+        <w:rPr>
+          <w:noProof/>
+        </w:rPr>
         <w:drawing>
           <wp:anchor distT="0" distB="0" distL="114300" distR="114300" simplePos="0" relativeHeight="251662336" behindDoc="1" locked="0" layoutInCell="1" allowOverlap="1" wp14:anchorId="46B4D4D3" wp14:editId="4B9BD16C">
             <wp:simplePos x="0" y="0"/>
@@ -938,6 +944,180 @@
         <w:t>Non meno importante, l’accettazione di 10 diverse policy con 10 diverse mail di conferma</w:t>
       </w:r>
     </w:p>
+    <w:p/>
+    <w:p>
+      <w:r>
+        <w:br w:type="page"/>
+      </w:r>
+    </w:p>
+    <w:p>
+      <w:r>
+        <w:lastRenderedPageBreak/>
+        <w:t>Come risolvere ora il problema del non poter installare programmi come admin?</w:t>
+      </w:r>
+    </w:p>
+    <w:p>
+      <w:r>
+        <w:t xml:space="preserve">Un cheat – </w:t>
+      </w:r>
+      <w:r>
+        <w:t>vade retro da un pezzo di m colossale tal</w:t>
+      </w:r>
+      <w:r>
+        <w:t xml:space="preserve"> </w:t>
+      </w:r>
+      <w:r>
+        <w:t xml:space="preserve">Emanuele </w:t>
+      </w:r>
+      <w:r>
+        <w:t xml:space="preserve">Milani dei Sistemi Informativi Reply (seccatissimo) </w:t>
+      </w:r>
+      <w:r>
+        <w:t>–</w:t>
+      </w:r>
+      <w:r>
+        <w:t xml:space="preserve"> 3429973107</w:t>
+      </w:r>
+      <w:r>
+        <w:t xml:space="preserve"> – “fai come ti dico io” – ma chi ti credi di essere, almeno gli ho risposto a tono.</w:t>
+      </w:r>
+    </w:p>
+    <w:p>
+      <w:r>
+        <w:t xml:space="preserve">Ora, se non avrete (come me) ricevuto la guida su come installare la VPN Reply, cercatelo sul magico Service Desk Reply! </w:t>
+      </w:r>
+      <w:hyperlink r:id="rId14" w:history="1">
+        <w:r>
+          <w:rPr>
+            <w:rStyle w:val="Collegamentoipertestuale"/>
+          </w:rPr>
+          <w:t>https://replyservicedesk.service-now.com/sp</w:t>
+        </w:r>
+      </w:hyperlink>
+      <w:r>
+        <w:t xml:space="preserve"> </w:t>
+      </w:r>
+    </w:p>
+    <w:p>
+      <w:r>
+        <w:t xml:space="preserve">E poi scrollate nella pagina per trovare il Connect to Reply VPN, che richiederà l’installazione di un client Fortinet per accedere - </w:t>
+      </w:r>
+      <w:hyperlink r:id="rId15" w:history="1">
+        <w:r>
+          <w:rPr>
+            <w:rStyle w:val="Collegamentoipertestuale"/>
+          </w:rPr>
+          <w:t>https://replyservicedesk.service-now.com/sp?id=kb_article&amp;sys_id=81e3b2fddbdc07002bc2f5b31d9619e0</w:t>
+        </w:r>
+      </w:hyperlink>
+      <w:r>
+        <w:t xml:space="preserve"> </w:t>
+      </w:r>
+    </w:p>
+    <w:p/>
+    <w:p>
+      <w:r>
+        <w:t>Saranno da fare le cose seguenti (ve le dirà telefonicamente alla Rap God, quindi non isate non prendere appunti, figli di un cane)</w:t>
+      </w:r>
+    </w:p>
+    <w:p>
+      <w:pPr>
+        <w:pStyle w:val="Paragrafoelenco"/>
+        <w:numPr>
+          <w:ilvl w:val="0"/>
+          <w:numId w:val="1"/>
+        </w:numPr>
+      </w:pPr>
+      <w:r>
+        <w:t>Disconnetterti dal PC con l'utenza</w:t>
+      </w:r>
+    </w:p>
+    <w:p>
+      <w:pPr>
+        <w:pStyle w:val="Paragrafoelenco"/>
+        <w:numPr>
+          <w:ilvl w:val="0"/>
+          <w:numId w:val="1"/>
+        </w:numPr>
+      </w:pPr>
+      <w:r>
+        <w:t>Nella schermata di Log on - Altro utente</w:t>
+      </w:r>
+    </w:p>
+    <w:p>
+      <w:pPr>
+        <w:pStyle w:val="Paragrafoelenco"/>
+        <w:numPr>
+          <w:ilvl w:val="1"/>
+          <w:numId w:val="1"/>
+        </w:numPr>
+      </w:pPr>
+      <w:r>
+        <w:t>user.\reply</w:t>
+      </w:r>
+    </w:p>
+    <w:p>
+      <w:pPr>
+        <w:pStyle w:val="Paragrafoelenco"/>
+        <w:numPr>
+          <w:ilvl w:val="1"/>
+          <w:numId w:val="1"/>
+        </w:numPr>
+      </w:pPr>
+      <w:r>
+        <w:t>(invio senza password)</w:t>
+      </w:r>
+    </w:p>
+    <w:p>
+      <w:pPr>
+        <w:pStyle w:val="Paragrafoelenco"/>
+        <w:numPr>
+          <w:ilvl w:val="0"/>
+          <w:numId w:val="1"/>
+        </w:numPr>
+      </w:pPr>
+      <w:r>
+        <w:t>Una volta loggata con utenza admin, colleghi a internet e avere la VPN reply - procedura fatta</w:t>
+      </w:r>
+    </w:p>
+    <w:p>
+      <w:pPr>
+        <w:pStyle w:val="Paragrafoelenco"/>
+        <w:numPr>
+          <w:ilvl w:val="0"/>
+          <w:numId w:val="1"/>
+        </w:numPr>
+      </w:pPr>
+      <w:r>
+        <w:t>Collegamento alla VPN Reply</w:t>
+      </w:r>
+    </w:p>
+    <w:p>
+      <w:pPr>
+        <w:pStyle w:val="Paragrafoelenco"/>
+        <w:numPr>
+          <w:ilvl w:val="0"/>
+          <w:numId w:val="1"/>
+        </w:numPr>
+      </w:pPr>
+      <w:r>
+        <w:t>Tasto destro su Start - Gestione computer - Utenti e gruppi locali - Gruppi - Doppio clic su Administrators - Aggiungi - Aggiungo l'utenza g.rovesti - Aggiungi - Metto user e mia password</w:t>
+      </w:r>
+    </w:p>
+    <w:p>
+      <w:pPr>
+        <w:pStyle w:val="Paragrafoelenco"/>
+        <w:numPr>
+          <w:ilvl w:val="0"/>
+          <w:numId w:val="1"/>
+        </w:numPr>
+      </w:pPr>
+      <w:r>
+        <w:t>Una volta fatto questo, a posto</w:t>
+      </w:r>
+    </w:p>
+    <w:p/>
+    <w:p/>
     <w:sectPr>
       <w:pgSz w:w="11906" w:h="16838"/>
       <w:pgMar w:top="1417" w:right="1134" w:bottom="1134" w:left="1134" w:header="708" w:footer="708" w:gutter="0"/>

</xml_diff>